<commit_message>
Added svn location to REPORT_LOADING test case. Author - Sarita Patel.
SVN-Revision: 25301
</commit_message>
<xml_diff>
--- a/TestCases/Manual/9590_REPORT_LOADING_Reports_get_loaded_sucessfully.docx
+++ b/TestCases/Manual/9590_REPORT_LOADING_Reports_get_loaded_sucessfully.docx
@@ -121,8 +121,13 @@
         <w:t>9590</w:t>
       </w:r>
       <w:r>
-        <w:t xml:space="preserve"> with short title REPORT_LOADING_Reports_get_loaded_successfully</w:t>
-      </w:r>
+        <w:t xml:space="preserve"> with short title </w:t>
+      </w:r>
+      <w:proofErr w:type="spellStart"/>
+      <w:r>
+        <w:t>REPORT_LOADING_Reports_get_loaded_successfully</w:t>
+      </w:r>
+      <w:proofErr w:type="spellEnd"/>
     </w:p>
     <w:p>
       <w:pPr>
@@ -170,7 +175,15 @@
         <w:spacing w:after="0"/>
       </w:pPr>
       <w:r>
-        <w:t>Import dump located at /files/caTissue/test_data_dump on 10.39.196.222 and deploy application with caTIES configuration.</w:t>
+        <w:t>Import dump located at /files/caTissue/</w:t>
+      </w:r>
+      <w:proofErr w:type="spellStart"/>
+      <w:r>
+        <w:t>test_data_dump</w:t>
+      </w:r>
+      <w:proofErr w:type="spellEnd"/>
+      <w:r>
+        <w:t xml:space="preserve"> on 10.39.196.222 and deploy application with caTIES configuration.</w:t>
       </w:r>
     </w:p>
     <w:p>
@@ -241,15 +254,15 @@
           <w:rPr>
             <w:rStyle w:val="Hyperlink"/>
           </w:rPr>
-          <w:t>http://ps6086.persistent.co.in:8080/svn/caTissue/caTissueDocs/trunk/caTissueTMTTest/Manual</w:t>
+          <w:t>https://ncisvn.nci.nih.gov/svn/catissue_persistent/caTissueDocs/trunk/TestCases/Manual</w:t>
         </w:r>
       </w:hyperlink>
-      <w:r>
-        <w:rPr>
-          <w:color w:val="FF0000"/>
-        </w:rPr>
-        <w:t xml:space="preserve"> </w:t>
-      </w:r>
+    </w:p>
+    <w:p>
+      <w:pPr>
+        <w:pStyle w:val="ListParagraph"/>
+        <w:spacing w:after="0"/>
+      </w:pPr>
       <w:r>
         <w:t xml:space="preserve"> to REPORT_LOADER_HOME/input directory.</w:t>
       </w:r>
@@ -283,8 +296,16 @@
         <w:rPr>
           <w:b/>
         </w:rPr>
-        <w:t>ant run_report_loader_server</w:t>
-      </w:r>
+        <w:t xml:space="preserve">ant </w:t>
+      </w:r>
+      <w:proofErr w:type="spellStart"/>
+      <w:r>
+        <w:rPr>
+          <w:b/>
+        </w:rPr>
+        <w:t>run_report_loader_server</w:t>
+      </w:r>
+      <w:proofErr w:type="spellEnd"/>
       <w:r>
         <w:t>” target. (Refer Expected Output).</w:t>
       </w:r>
@@ -305,8 +326,16 @@
         <w:rPr>
           <w:b/>
         </w:rPr>
-        <w:t>ant stop_report_loader_server</w:t>
-      </w:r>
+        <w:t xml:space="preserve">ant </w:t>
+      </w:r>
+      <w:proofErr w:type="spellStart"/>
+      <w:r>
+        <w:rPr>
+          <w:b/>
+        </w:rPr>
+        <w:t>stop_report_loader_server</w:t>
+      </w:r>
+      <w:proofErr w:type="spellEnd"/>
       <w:r>
         <w:t>” on a different command prompt from REPORT_LOADER_HOME directory. (Refer Expected Output)</w:t>
       </w:r>
@@ -387,11 +416,19 @@
                 <w:b/>
               </w:rPr>
             </w:pPr>
-            <w:r>
-              <w:rPr>
-                <w:b/>
-              </w:rPr>
-              <w:t>S.No.</w:t>
+            <w:proofErr w:type="spellStart"/>
+            <w:r>
+              <w:rPr>
+                <w:b/>
+              </w:rPr>
+              <w:t>S.No</w:t>
+            </w:r>
+            <w:proofErr w:type="spellEnd"/>
+            <w:r>
+              <w:rPr>
+                <w:b/>
+              </w:rPr>
+              <w:t>.</w:t>
             </w:r>
           </w:p>
         </w:tc>
@@ -449,7 +486,15 @@
           </w:tcPr>
           <w:p>
             <w:r>
-              <w:t>Last Name: Synoptest (No match)</w:t>
+              <w:t xml:space="preserve">Last Name: </w:t>
+            </w:r>
+            <w:proofErr w:type="spellStart"/>
+            <w:r>
+              <w:t>Synoptest</w:t>
+            </w:r>
+            <w:proofErr w:type="spellEnd"/>
+            <w:r>
+              <w:t xml:space="preserve"> (No match)</w:t>
             </w:r>
           </w:p>
           <w:p>
@@ -585,11 +630,19 @@
                 <w:b/>
               </w:rPr>
             </w:pPr>
-            <w:r>
-              <w:rPr>
-                <w:b/>
-              </w:rPr>
-              <w:t>S.No.</w:t>
+            <w:proofErr w:type="spellStart"/>
+            <w:r>
+              <w:rPr>
+                <w:b/>
+              </w:rPr>
+              <w:t>S.No</w:t>
+            </w:r>
+            <w:proofErr w:type="spellEnd"/>
+            <w:r>
+              <w:rPr>
+                <w:b/>
+              </w:rPr>
+              <w:t>.</w:t>
             </w:r>
           </w:p>
         </w:tc>
@@ -883,11 +936,19 @@
                 <w:b/>
               </w:rPr>
             </w:pPr>
-            <w:r>
-              <w:rPr>
-                <w:b/>
-              </w:rPr>
-              <w:t>S.No.</w:t>
+            <w:proofErr w:type="spellStart"/>
+            <w:r>
+              <w:rPr>
+                <w:b/>
+              </w:rPr>
+              <w:t>S.No</w:t>
+            </w:r>
+            <w:proofErr w:type="spellEnd"/>
+            <w:r>
+              <w:rPr>
+                <w:b/>
+              </w:rPr>
+              <w:t>.</w:t>
             </w:r>
           </w:p>
         </w:tc>
@@ -1466,7 +1527,23 @@
         <w:spacing w:after="0"/>
       </w:pPr>
       <w:r>
-        <w:t xml:space="preserve">5) Report loader server stops. The reports will be visible to super administrator, administrator of the site specified in deploycaties.properties file, PI or PC of the collection protocol specified in the deploycaties.properties file. </w:t>
+        <w:t xml:space="preserve">5) Report loader server stops. The reports will be visible to super administrator, administrator of the site specified in </w:t>
+      </w:r>
+      <w:proofErr w:type="spellStart"/>
+      <w:r>
+        <w:t>deploycaties.properties</w:t>
+      </w:r>
+      <w:proofErr w:type="spellEnd"/>
+      <w:r>
+        <w:t xml:space="preserve"> file, PI or PC of the collection protocol specified in the </w:t>
+      </w:r>
+      <w:proofErr w:type="spellStart"/>
+      <w:r>
+        <w:t>deploycaties.properties</w:t>
+      </w:r>
+      <w:proofErr w:type="spellEnd"/>
+      <w:r>
+        <w:t xml:space="preserve"> file. </w:t>
       </w:r>
     </w:p>
     <w:p>

</xml_diff>

<commit_message>
added spr algorithm link
SVN-Revision: 25638
</commit_message>
<xml_diff>
--- a/TestCases/Manual/9590_REPORT_LOADING_Reports_get_loaded_sucessfully.docx
+++ b/TestCases/Manual/9590_REPORT_LOADING_Reports_get_loaded_sucessfully.docx
@@ -121,8 +121,13 @@
         <w:t>9590</w:t>
       </w:r>
       <w:r>
-        <w:t xml:space="preserve"> with short title REPORT_LOADING_Reports_get_loaded_successfully</w:t>
-      </w:r>
+        <w:t xml:space="preserve"> with short title </w:t>
+      </w:r>
+      <w:proofErr w:type="spellStart"/>
+      <w:r>
+        <w:t>REPORT_LOADING_Reports_get_loaded_successfully</w:t>
+      </w:r>
+      <w:proofErr w:type="spellEnd"/>
     </w:p>
     <w:p>
       <w:pPr>
@@ -185,8 +190,21 @@
       <w:pPr>
         <w:spacing w:after="0"/>
       </w:pPr>
-      <w:r>
-        <w:t xml:space="preserve">MySQL: https://ncisvn.nci.nih.gov/svn/catissue_persistent/caTissue Database Dump/v2.0/MySQL and deploy application </w:t>
+      <w:proofErr w:type="spellStart"/>
+      <w:r>
+        <w:t>MySQL</w:t>
+      </w:r>
+      <w:proofErr w:type="spellEnd"/>
+      <w:r>
+        <w:t>: https://ncisvn.nci.nih.gov/svn/catissue_persistent/caTissue Database Dump/v2.0/</w:t>
+      </w:r>
+      <w:proofErr w:type="spellStart"/>
+      <w:r>
+        <w:t>MySQL</w:t>
+      </w:r>
+      <w:proofErr w:type="spellEnd"/>
+      <w:r>
+        <w:t xml:space="preserve"> and deploy application </w:t>
       </w:r>
       <w:r>
         <w:t>and deploy application with caTIES configuration.</w:t>
@@ -199,7 +217,9 @@
     </w:p>
     <w:p>
       <w:pPr>
-        <w:spacing w:after="0"/>
+        <w:rPr>
+          <w:color w:val="1F497D"/>
+        </w:rPr>
       </w:pPr>
       <w:r>
         <w:rPr>
@@ -208,13 +228,16 @@
         <w:t>Note:</w:t>
       </w:r>
       <w:r>
-        <w:t xml:space="preserve"> Refer Surgical Pathology report algorithm at (page to be created)</w:t>
-      </w:r>
-    </w:p>
-    <w:p>
-      <w:pPr>
-        <w:spacing w:after="0"/>
-      </w:pPr>
+        <w:t xml:space="preserve"> Refer Surgical Pathology report algorithm at </w:t>
+      </w:r>
+      <w:hyperlink r:id="rId6" w:history="1">
+        <w:r>
+          <w:rPr>
+            <w:rStyle w:val="Hyperlink"/>
+          </w:rPr>
+          <w:t>https://cabig-kc.nci.nih.gov/Biospecimen/KC/index.php/Main_Page/SPR_Loading_Algorithm</w:t>
+        </w:r>
+      </w:hyperlink>
     </w:p>
     <w:p>
       <w:pPr>
@@ -255,7 +278,7 @@
       <w:r>
         <w:t xml:space="preserve">Copy test.dat input file from </w:t>
       </w:r>
-      <w:hyperlink r:id="rId6" w:history="1">
+      <w:hyperlink r:id="rId7" w:history="1">
         <w:r>
           <w:rPr>
             <w:rStyle w:val="Hyperlink"/>
@@ -270,7 +293,15 @@
         <w:spacing w:after="0"/>
       </w:pPr>
       <w:r>
-        <w:t xml:space="preserve"> to REPORT_LOADER_HOME/input directory.</w:t>
+        <w:t xml:space="preserve"> </w:t>
+      </w:r>
+      <w:proofErr w:type="gramStart"/>
+      <w:r>
+        <w:t>to</w:t>
+      </w:r>
+      <w:proofErr w:type="gramEnd"/>
+      <w:r>
+        <w:t xml:space="preserve"> REPORT_LOADER_HOME/input directory.</w:t>
       </w:r>
     </w:p>
     <w:p>
@@ -302,8 +333,16 @@
         <w:rPr>
           <w:b/>
         </w:rPr>
-        <w:t>ant run_report_loader_server</w:t>
-      </w:r>
+        <w:t xml:space="preserve">ant </w:t>
+      </w:r>
+      <w:proofErr w:type="spellStart"/>
+      <w:r>
+        <w:rPr>
+          <w:b/>
+        </w:rPr>
+        <w:t>run_report_loader_server</w:t>
+      </w:r>
+      <w:proofErr w:type="spellEnd"/>
       <w:r>
         <w:t>” target. (Refer Expected Output).</w:t>
       </w:r>
@@ -324,8 +363,16 @@
         <w:rPr>
           <w:b/>
         </w:rPr>
-        <w:t>ant stop_report_loader_server</w:t>
-      </w:r>
+        <w:t xml:space="preserve">ant </w:t>
+      </w:r>
+      <w:proofErr w:type="spellStart"/>
+      <w:r>
+        <w:rPr>
+          <w:b/>
+        </w:rPr>
+        <w:t>stop_report_loader_server</w:t>
+      </w:r>
+      <w:proofErr w:type="spellEnd"/>
       <w:r>
         <w:t>” on a different command prompt from REPORT_LOADER_HOME directory. (Refer Expected Output)</w:t>
       </w:r>
@@ -406,11 +453,19 @@
                 <w:b/>
               </w:rPr>
             </w:pPr>
-            <w:r>
-              <w:rPr>
-                <w:b/>
-              </w:rPr>
-              <w:t>S.No.</w:t>
+            <w:proofErr w:type="spellStart"/>
+            <w:r>
+              <w:rPr>
+                <w:b/>
+              </w:rPr>
+              <w:t>S.No</w:t>
+            </w:r>
+            <w:proofErr w:type="spellEnd"/>
+            <w:r>
+              <w:rPr>
+                <w:b/>
+              </w:rPr>
+              <w:t>.</w:t>
             </w:r>
           </w:p>
         </w:tc>
@@ -468,7 +523,15 @@
           </w:tcPr>
           <w:p>
             <w:r>
-              <w:t>Last Name: Synoptest (No match)</w:t>
+              <w:t xml:space="preserve">Last Name: </w:t>
+            </w:r>
+            <w:proofErr w:type="spellStart"/>
+            <w:r>
+              <w:t>Synoptest</w:t>
+            </w:r>
+            <w:proofErr w:type="spellEnd"/>
+            <w:r>
+              <w:t xml:space="preserve"> (No match)</w:t>
             </w:r>
           </w:p>
           <w:p>
@@ -546,7 +609,6 @@
         <w:spacing w:after="0"/>
       </w:pPr>
       <w:r>
-        <w:lastRenderedPageBreak/>
         <w:t xml:space="preserve">Reports with status </w:t>
       </w:r>
       <w:r>
@@ -604,11 +666,19 @@
                 <w:b/>
               </w:rPr>
             </w:pPr>
-            <w:r>
-              <w:rPr>
-                <w:b/>
-              </w:rPr>
-              <w:t>S.No.</w:t>
+            <w:proofErr w:type="spellStart"/>
+            <w:r>
+              <w:rPr>
+                <w:b/>
+              </w:rPr>
+              <w:t>S.No</w:t>
+            </w:r>
+            <w:proofErr w:type="spellEnd"/>
+            <w:r>
+              <w:rPr>
+                <w:b/>
+              </w:rPr>
+              <w:t>.</w:t>
             </w:r>
           </w:p>
         </w:tc>
@@ -902,11 +972,19 @@
                 <w:b/>
               </w:rPr>
             </w:pPr>
-            <w:r>
-              <w:rPr>
-                <w:b/>
-              </w:rPr>
-              <w:t>S.No.</w:t>
+            <w:proofErr w:type="spellStart"/>
+            <w:r>
+              <w:rPr>
+                <w:b/>
+              </w:rPr>
+              <w:t>S.No</w:t>
+            </w:r>
+            <w:proofErr w:type="spellEnd"/>
+            <w:r>
+              <w:rPr>
+                <w:b/>
+              </w:rPr>
+              <w:t>.</w:t>
             </w:r>
           </w:p>
         </w:tc>
@@ -1168,12 +1246,12 @@
           </w:p>
           <w:p>
             <w:r>
+              <w:lastRenderedPageBreak/>
               <w:t>MRN: 123456789:BJC (Exact match, Score = 40)</w:t>
             </w:r>
           </w:p>
           <w:p>
             <w:r>
-              <w:lastRenderedPageBreak/>
               <w:t>SPR No. MHS05-4 (No match/Mismatch)</w:t>
             </w:r>
           </w:p>
@@ -1202,11 +1280,11 @@
               <w:t xml:space="preserve"> </w:t>
             </w:r>
             <w:r>
-              <w:t xml:space="preserve">Total score = 90 but SPR No. = mismatch therefore, this report gets </w:t>
+              <w:t xml:space="preserve">Total score = 90 but SPR No. = </w:t>
             </w:r>
             <w:r>
               <w:lastRenderedPageBreak/>
-              <w:t>associated to the existing Participant with a new SCG since the existing SCG has a report associated to it.</w:t>
+              <w:t>mismatch therefore, this report gets associated to the existing Participant with a new SCG since the existing SCG has a report associated to it.</w:t>
             </w:r>
           </w:p>
         </w:tc>
@@ -1485,7 +1563,23 @@
         <w:spacing w:after="0"/>
       </w:pPr>
       <w:r>
-        <w:t xml:space="preserve">5) Report loader server stops. The reports will be visible to super administrator, administrator of the site specified in deploycaties.properties file, PI or PC of the collection protocol specified in the deploycaties.properties file. </w:t>
+        <w:t xml:space="preserve">5) Report loader server stops. The reports will be visible to super administrator, administrator of the site specified in </w:t>
+      </w:r>
+      <w:proofErr w:type="spellStart"/>
+      <w:r>
+        <w:t>deploycaties.properties</w:t>
+      </w:r>
+      <w:proofErr w:type="spellEnd"/>
+      <w:r>
+        <w:t xml:space="preserve"> file, PI or PC of the collection protocol specified in the </w:t>
+      </w:r>
+      <w:proofErr w:type="spellStart"/>
+      <w:r>
+        <w:t>deploycaties.properties</w:t>
+      </w:r>
+      <w:proofErr w:type="spellEnd"/>
+      <w:r>
+        <w:t xml:space="preserve"> file. </w:t>
       </w:r>
     </w:p>
     <w:p>
@@ -1524,7 +1618,13 @@
         <w:t>Identified Reports – text content</w:t>
       </w:r>
       <w:r>
-        <w:t>” query from saved query page. This query will show the list of Identified reports added/existing in the application. Only those users that have privilege to view the identified data will be able to these reports, other users will get “</w:t>
+        <w:t xml:space="preserve">” query from saved query page. This query will show the list of Identified reports added/existing in the application. Only those users that have privilege to view the identified data will be able to </w:t>
+      </w:r>
+      <w:r>
+        <w:t xml:space="preserve">view </w:t>
+      </w:r>
+      <w:r>
+        <w:t>these reports, other users will get “</w:t>
       </w:r>
       <w:r>
         <w:rPr>

</xml_diff>

<commit_message>
Report Loading test case updated to reflect site abbreviation file mapped to more than one site.
SVN-Revision: 25652
</commit_message>
<xml_diff>
--- a/TestCases/Manual/9590_REPORT_LOADING_Reports_get_loaded_sucessfully.docx
+++ b/TestCases/Manual/9590_REPORT_LOADING_Reports_get_loaded_sucessfully.docx
@@ -620,6 +620,9 @@
       <w:r>
         <w:t xml:space="preserve"> will never be added. To add such reports user has to edit the site abbreviation in input file to match to the one mapped in site_configuration.xml file and reload that particular report.</w:t>
       </w:r>
+      <w:r>
+        <w:t xml:space="preserve"> The site used while creating SCG is the last site in the sites abbreviations file.</w:t>
+      </w:r>
     </w:p>
     <w:p>
       <w:pPr>
@@ -1580,6 +1583,9 @@
       <w:proofErr w:type="spellEnd"/>
       <w:r>
         <w:t xml:space="preserve"> file. </w:t>
+      </w:r>
+      <w:r>
+        <w:t>If any file is located in the input directory now will not be affected as the server is stopped.</w:t>
       </w:r>
     </w:p>
     <w:p>

</xml_diff>